<commit_message>
Se actualizo el PEP
</commit_message>
<xml_diff>
--- a/trabajos.inacap.2019/Preparacion y evaluacion de proyecto (PEP)/Guia ABpro Nª1/Segundo Avance U1.docx
+++ b/trabajos.inacap.2019/Preparacion y evaluacion de proyecto (PEP)/Guia ABpro Nª1/Segundo Avance U1.docx
@@ -60,6 +60,7 @@
           <w:szCs w:val="24"/>
         </w:rPr>
       </w:pPr>
+      <w:bookmarkStart w:id="0" w:name="_Hlk7175460"/>
       <w:r>
         <w:rPr>
           <w:b/>
@@ -346,6 +347,7 @@
         <w:t>.</w:t>
       </w:r>
     </w:p>
+    <w:p/>
     <w:p>
       <w:pPr>
         <w:rPr>
@@ -366,19 +368,39 @@
     <w:p>
       <w:pPr>
         <w:rPr>
-          <w:b/>
-          <w:sz w:val="24"/>
-          <w:szCs w:val="24"/>
-        </w:rPr>
-      </w:pPr>
-      <w:r>
-        <w:rPr>
+          <w:rFonts w:cstheme="minorHAnsi"/>
+          <w:b/>
+          <w:sz w:val="24"/>
+          <w:szCs w:val="24"/>
+        </w:rPr>
+      </w:pPr>
+      <w:r>
+        <w:rPr>
+          <w:rFonts w:cstheme="minorHAnsi"/>
           <w:b/>
           <w:sz w:val="24"/>
           <w:szCs w:val="24"/>
         </w:rPr>
         <w:lastRenderedPageBreak/>
-        <w:t>Competencia en el mercado.</w:t>
+        <w:t xml:space="preserve">Competencia </w:t>
+      </w:r>
+      <w:r>
+        <w:rPr>
+          <w:rFonts w:cstheme="minorHAnsi"/>
+          <w:b/>
+          <w:sz w:val="24"/>
+          <w:szCs w:val="24"/>
+        </w:rPr>
+        <w:t>existente para el proyecto</w:t>
+      </w:r>
+      <w:r>
+        <w:rPr>
+          <w:rFonts w:cstheme="minorHAnsi"/>
+          <w:b/>
+          <w:sz w:val="24"/>
+          <w:szCs w:val="24"/>
+        </w:rPr>
+        <w:t>.</w:t>
       </w:r>
     </w:p>
     <w:p>
@@ -391,16 +413,25 @@
         </w:rPr>
       </w:pPr>
       <w:r>
-        <w:t xml:space="preserve">Según los estudios hechos por el grupo de proyecto existen </w:t>
-      </w:r>
-      <w:r>
-        <w:t xml:space="preserve">algunas empresas que hacen uso de Visión artificial, pero el enfoque es </w:t>
-      </w:r>
-      <w:r>
-        <w:t>distinto</w:t>
-      </w:r>
-      <w:r>
-        <w:t>.</w:t>
+        <w:t>Según los estudios hechos por el grupo de proyecto</w:t>
+      </w:r>
+      <w:r>
+        <w:t>,</w:t>
+      </w:r>
+      <w:r>
+        <w:t xml:space="preserve"> existen </w:t>
+      </w:r>
+      <w:r>
+        <w:t xml:space="preserve">algunas empresas que </w:t>
+      </w:r>
+      <w:r>
+        <w:t xml:space="preserve">no </w:t>
+      </w:r>
+      <w:r>
+        <w:t>hacen uso de Visión artificial</w:t>
+      </w:r>
+      <w:r>
+        <w:t>, pero el enfoque hacia la seguridad es el mismo.</w:t>
       </w:r>
     </w:p>
     <w:p>
@@ -488,7 +519,15 @@
                 <w:sz w:val="24"/>
                 <w:szCs w:val="24"/>
               </w:rPr>
-              <w:t>Competencia directa o indirecta hacia el proyecto.</w:t>
+              <w:t>Competencia directa o indirecta</w:t>
+            </w:r>
+            <w:r>
+              <w:rPr>
+                <w:b/>
+                <w:sz w:val="24"/>
+                <w:szCs w:val="24"/>
+              </w:rPr>
+              <w:t>.</w:t>
             </w:r>
           </w:p>
         </w:tc>
@@ -538,11 +577,9 @@
             <w:r>
               <w:t>Es una competencia indirecta</w:t>
             </w:r>
-            <w:proofErr w:type="gramStart"/>
             <w:r>
-              <w:t>, ,</w:t>
+              <w:t>,</w:t>
             </w:r>
-            <w:proofErr w:type="gramEnd"/>
             <w:r>
               <w:t xml:space="preserve"> no posee ningún recurso de los anteriormente hablado.</w:t>
             </w:r>
@@ -555,11 +592,9 @@
             <w:tcW w:w="2405" w:type="dxa"/>
           </w:tcPr>
           <w:p>
-            <w:proofErr w:type="spellStart"/>
             <w:r>
               <w:t>AlfaChile</w:t>
             </w:r>
-            <w:proofErr w:type="spellEnd"/>
           </w:p>
         </w:tc>
         <w:tc>
@@ -641,6 +676,7 @@
           </w:p>
         </w:tc>
       </w:tr>
+      <w:bookmarkEnd w:id="0"/>
     </w:tbl>
     <w:p>
       <w:pPr>
@@ -654,40 +690,47 @@
     <w:p>
       <w:pPr>
         <w:rPr>
-          <w:b/>
-          <w:sz w:val="24"/>
-          <w:szCs w:val="24"/>
-        </w:rPr>
-      </w:pPr>
-      <w:r>
-        <w:rPr>
-          <w:b/>
-          <w:sz w:val="24"/>
-          <w:szCs w:val="24"/>
+          <w:rFonts w:cstheme="minorHAnsi"/>
+          <w:b/>
+          <w:sz w:val="28"/>
+          <w:szCs w:val="28"/>
+        </w:rPr>
+      </w:pPr>
+      <w:bookmarkStart w:id="1" w:name="_Hlk7176341"/>
+      <w:bookmarkStart w:id="2" w:name="_GoBack"/>
+      <w:r>
+        <w:rPr>
+          <w:rFonts w:cstheme="minorHAnsi"/>
+          <w:b/>
+          <w:sz w:val="28"/>
+          <w:szCs w:val="28"/>
         </w:rPr>
         <w:t>2.</w:t>
       </w:r>
       <w:r>
         <w:rPr>
-          <w:b/>
-          <w:sz w:val="24"/>
-          <w:szCs w:val="24"/>
+          <w:rFonts w:cstheme="minorHAnsi"/>
+          <w:b/>
+          <w:sz w:val="28"/>
+          <w:szCs w:val="28"/>
         </w:rPr>
         <w:t>4</w:t>
       </w:r>
       <w:r>
         <w:rPr>
-          <w:b/>
-          <w:sz w:val="24"/>
-          <w:szCs w:val="24"/>
+          <w:rFonts w:cstheme="minorHAnsi"/>
+          <w:b/>
+          <w:sz w:val="28"/>
+          <w:szCs w:val="28"/>
         </w:rPr>
         <w:t xml:space="preserve">: Análisis de Viabilidad </w:t>
       </w:r>
       <w:r>
         <w:rPr>
-          <w:b/>
-          <w:sz w:val="24"/>
-          <w:szCs w:val="24"/>
+          <w:rFonts w:cstheme="minorHAnsi"/>
+          <w:b/>
+          <w:sz w:val="28"/>
+          <w:szCs w:val="28"/>
         </w:rPr>
         <w:t>Legal.</w:t>
       </w:r>
@@ -781,13 +824,15 @@
     <w:p>
       <w:pPr>
         <w:rPr>
-          <w:b/>
-          <w:sz w:val="24"/>
-          <w:szCs w:val="24"/>
-        </w:rPr>
-      </w:pPr>
-      <w:r>
-        <w:rPr>
+          <w:rFonts w:cstheme="minorHAnsi"/>
+          <w:b/>
+          <w:sz w:val="24"/>
+          <w:szCs w:val="24"/>
+        </w:rPr>
+      </w:pPr>
+      <w:r>
+        <w:rPr>
+          <w:rFonts w:cstheme="minorHAnsi"/>
           <w:b/>
           <w:sz w:val="24"/>
           <w:szCs w:val="24"/>
@@ -841,6 +886,11 @@
       </w:r>
     </w:p>
     <w:p>
+      <w:pPr>
+        <w:rPr>
+          <w:b/>
+        </w:rPr>
+      </w:pPr>
       <w:r>
         <w:lastRenderedPageBreak/>
         <w:t xml:space="preserve">Según </w:t>
@@ -873,43 +923,332 @@
         <w:t>B</w:t>
       </w:r>
       <w:r>
-        <w:t>ajo ese contexto tecnológico que Chile se convirtió en un pionero en materia de protección de datos personales en América Latina mediante la dictación de la Ley N</w:t>
-      </w:r>
-      <w:r>
-        <w:t xml:space="preserve">ª </w:t>
-      </w:r>
-      <w:r>
-        <w:t>19.628 sobre Protección de Datos de Carácter Personal.</w:t>
-      </w:r>
-    </w:p>
-    <w:p>
-      <w:r>
-        <w:rPr>
-          <w:highlight w:val="yellow"/>
-        </w:rPr>
-        <w:t xml:space="preserve">Si lo tiro a propiedad intelectual y uso programas de open </w:t>
+        <w:t xml:space="preserve">ajo ese contexto tecnológico que Chile se convirtió en un pionero en materia de protección de datos personales en América Latina mediante la dictación de la </w:t>
+      </w:r>
+      <w:r>
+        <w:rPr>
+          <w:b/>
+        </w:rPr>
+        <w:t>Ley Nª 19.628 sobre Protección de Datos de Carácter Personal.</w:t>
+      </w:r>
+    </w:p>
+    <w:p>
+      <w:r>
+        <w:t xml:space="preserve">También, se integra la protección hacia el grupo de trabajo sobre el proyecto </w:t>
+      </w:r>
+      <w:r>
+        <w:t xml:space="preserve">bajo la ley </w:t>
       </w:r>
       <w:proofErr w:type="spellStart"/>
       <w:r>
-        <w:rPr>
-          <w:highlight w:val="yellow"/>
-        </w:rPr>
-        <w:t>sourse</w:t>
+        <w:t>Nª</w:t>
       </w:r>
       <w:proofErr w:type="spellEnd"/>
       <w:r>
-        <w:rPr>
-          <w:highlight w:val="yellow"/>
-        </w:rPr>
-        <w:t>, se contradice con el copyleft.</w:t>
-      </w:r>
-    </w:p>
-    <w:p>
-      <w:bookmarkStart w:id="0" w:name="_GoBack"/>
-      <w:bookmarkEnd w:id="0"/>
-    </w:p>
-    <w:p>
-      <w:r>
+        <w:t xml:space="preserve"> 17.336 sobre Protección intelectual </w:t>
+      </w:r>
+      <w:r>
+        <w:rPr>
+          <w:b/>
+        </w:rPr>
+        <w:t xml:space="preserve">(Se modifico hacia la ley </w:t>
+      </w:r>
+      <w:proofErr w:type="spellStart"/>
+      <w:r>
+        <w:rPr>
+          <w:b/>
+        </w:rPr>
+        <w:t>Nª</w:t>
+      </w:r>
+      <w:proofErr w:type="spellEnd"/>
+      <w:r>
+        <w:rPr>
+          <w:b/>
+        </w:rPr>
+        <w:t xml:space="preserve"> 20.435)</w:t>
+      </w:r>
+      <w:r>
+        <w:t>,</w:t>
+      </w:r>
+      <w:r>
+        <w:t xml:space="preserve"> la cual </w:t>
+      </w:r>
+      <w:r>
+        <w:t>regula los derechos de autor y derechos conexos en Chile.</w:t>
+      </w:r>
+      <w:r>
+        <w:t xml:space="preserve"> </w:t>
+      </w:r>
+    </w:p>
+    <w:p>
+      <w:pPr>
+        <w:rPr>
+          <w:b/>
+          <w:sz w:val="24"/>
+          <w:szCs w:val="24"/>
+        </w:rPr>
+      </w:pPr>
+      <w:r>
+        <w:rPr>
+          <w:b/>
+          <w:sz w:val="24"/>
+          <w:szCs w:val="24"/>
+        </w:rPr>
+        <w:t>L</w:t>
+      </w:r>
+      <w:r>
+        <w:rPr>
+          <w:b/>
+          <w:sz w:val="24"/>
+          <w:szCs w:val="24"/>
+        </w:rPr>
+        <w:t>icencias para el software</w:t>
+      </w:r>
+      <w:r>
+        <w:rPr>
+          <w:b/>
+          <w:sz w:val="24"/>
+          <w:szCs w:val="24"/>
+        </w:rPr>
+        <w:t>.</w:t>
+      </w:r>
+    </w:p>
+    <w:p>
+      <w:pPr>
+        <w:rPr>
+          <w:sz w:val="24"/>
+          <w:szCs w:val="24"/>
+        </w:rPr>
+      </w:pPr>
+      <w:r>
+        <w:rPr>
+          <w:sz w:val="24"/>
+          <w:szCs w:val="24"/>
+        </w:rPr>
+        <w:t>En la factibilidad legal nos permite determinar los derechos que tienen los autores (en este caso el grupo de proyecto) sobre la documentación realizada por estos en este proyecto. Para ellos se nombra la licencia MIT.</w:t>
+      </w:r>
+    </w:p>
+    <w:p>
+      <w:pPr>
+        <w:rPr>
+          <w:sz w:val="24"/>
+          <w:szCs w:val="24"/>
+        </w:rPr>
+      </w:pPr>
+      <w:r>
+        <w:rPr>
+          <w:sz w:val="24"/>
+          <w:szCs w:val="24"/>
+        </w:rPr>
+        <w:t xml:space="preserve">Según </w:t>
+      </w:r>
+      <w:r>
+        <w:rPr>
+          <w:sz w:val="24"/>
+          <w:szCs w:val="24"/>
+        </w:rPr>
+        <w:t xml:space="preserve">el Instituto Tecnológico de Massachusetts </w:t>
+      </w:r>
+      <w:r>
+        <w:rPr>
+          <w:b/>
+          <w:sz w:val="24"/>
+          <w:szCs w:val="24"/>
+        </w:rPr>
+        <w:t xml:space="preserve">(Massachusetts </w:t>
+      </w:r>
+      <w:proofErr w:type="spellStart"/>
+      <w:r>
+        <w:rPr>
+          <w:b/>
+          <w:sz w:val="24"/>
+          <w:szCs w:val="24"/>
+        </w:rPr>
+        <w:t>Institute</w:t>
+      </w:r>
+      <w:proofErr w:type="spellEnd"/>
+      <w:r>
+        <w:rPr>
+          <w:b/>
+          <w:sz w:val="24"/>
+          <w:szCs w:val="24"/>
+        </w:rPr>
+        <w:t xml:space="preserve"> </w:t>
+      </w:r>
+      <w:proofErr w:type="spellStart"/>
+      <w:r>
+        <w:rPr>
+          <w:b/>
+          <w:sz w:val="24"/>
+          <w:szCs w:val="24"/>
+        </w:rPr>
+        <w:t>of</w:t>
+      </w:r>
+      <w:proofErr w:type="spellEnd"/>
+      <w:r>
+        <w:rPr>
+          <w:b/>
+          <w:sz w:val="24"/>
+          <w:szCs w:val="24"/>
+        </w:rPr>
+        <w:t xml:space="preserve"> </w:t>
+      </w:r>
+      <w:proofErr w:type="spellStart"/>
+      <w:r>
+        <w:rPr>
+          <w:b/>
+          <w:sz w:val="24"/>
+          <w:szCs w:val="24"/>
+        </w:rPr>
+        <w:t>Technology</w:t>
+      </w:r>
+      <w:proofErr w:type="spellEnd"/>
+      <w:r>
+        <w:rPr>
+          <w:b/>
+          <w:sz w:val="24"/>
+          <w:szCs w:val="24"/>
+        </w:rPr>
+        <w:t xml:space="preserve"> – MIT)</w:t>
+      </w:r>
+      <w:r>
+        <w:rPr>
+          <w:sz w:val="24"/>
+          <w:szCs w:val="24"/>
+        </w:rPr>
+        <w:t xml:space="preserve">. La licencia MIT </w:t>
+      </w:r>
+      <w:r>
+        <w:rPr>
+          <w:sz w:val="24"/>
+          <w:szCs w:val="24"/>
+        </w:rPr>
+        <w:t>Se trata de una licencia que suele ser utilizada cuando el creador del software quiere que el código sea accesible para el mayor número de desarrolladores y trabajos derivados posible y no le importa dónde o cómo vaya a ser el futuro uso del código, ya que éste puede reescribirse bajo una licencia del tipo que sea, incluso privativa.</w:t>
+      </w:r>
+    </w:p>
+    <w:p>
+      <w:pPr>
+        <w:rPr>
+          <w:sz w:val="24"/>
+          <w:szCs w:val="24"/>
+        </w:rPr>
+      </w:pPr>
+      <w:r>
+        <w:rPr>
+          <w:sz w:val="24"/>
+          <w:szCs w:val="24"/>
+        </w:rPr>
+        <w:t xml:space="preserve">Es, por lo tanto, una licencia de código abierto </w:t>
+      </w:r>
+      <w:r>
+        <w:rPr>
+          <w:b/>
+          <w:sz w:val="24"/>
+          <w:szCs w:val="24"/>
+        </w:rPr>
+        <w:t xml:space="preserve">(open </w:t>
+      </w:r>
+      <w:proofErr w:type="spellStart"/>
+      <w:r>
+        <w:rPr>
+          <w:b/>
+          <w:sz w:val="24"/>
+          <w:szCs w:val="24"/>
+        </w:rPr>
+        <w:t>source</w:t>
+      </w:r>
+      <w:proofErr w:type="spellEnd"/>
+      <w:r>
+        <w:rPr>
+          <w:b/>
+          <w:sz w:val="24"/>
+          <w:szCs w:val="24"/>
+        </w:rPr>
+        <w:t>)</w:t>
+      </w:r>
+      <w:r>
+        <w:rPr>
+          <w:sz w:val="24"/>
+          <w:szCs w:val="24"/>
+        </w:rPr>
+        <w:t xml:space="preserve">, libre </w:t>
+      </w:r>
+      <w:r>
+        <w:rPr>
+          <w:b/>
+          <w:sz w:val="24"/>
+          <w:szCs w:val="24"/>
+        </w:rPr>
+        <w:t>(free software)</w:t>
+      </w:r>
+      <w:r>
+        <w:rPr>
+          <w:sz w:val="24"/>
+          <w:szCs w:val="24"/>
+        </w:rPr>
+        <w:t xml:space="preserve"> y sin copyleft, es decir, es completamente permisiva y sin protección heredada. Técnicamente se trata de una licencia corta, sencilla y fácil de entender.</w:t>
+      </w:r>
+    </w:p>
+    <w:p>
+      <w:pPr>
+        <w:rPr>
+          <w:b/>
+          <w:sz w:val="24"/>
+          <w:szCs w:val="24"/>
+        </w:rPr>
+      </w:pPr>
+      <w:r>
+        <w:rPr>
+          <w:b/>
+          <w:sz w:val="24"/>
+          <w:szCs w:val="24"/>
+        </w:rPr>
+        <w:t>Contratos de uso de los servicios.</w:t>
+      </w:r>
+    </w:p>
+    <w:p>
+      <w:pPr>
+        <w:rPr>
+          <w:sz w:val="24"/>
+          <w:szCs w:val="24"/>
+        </w:rPr>
+      </w:pPr>
+      <w:r>
+        <w:rPr>
+          <w:sz w:val="24"/>
+          <w:szCs w:val="24"/>
+        </w:rPr>
+        <w:t xml:space="preserve">El contrato de uso de los servicios </w:t>
+      </w:r>
+      <w:r>
+        <w:rPr>
+          <w:sz w:val="24"/>
+          <w:szCs w:val="24"/>
+        </w:rPr>
+        <w:t>es un documento mediante el cual una persona o empresa suscribe un acuerdo con respecto a otra u otras. Si el contrato es de prestación de servicios recogerá las condiciones en las que un profesional independiente, de cualquier área, se compromete a realizar una serie de servicios para su cliente a cambio de una remuneración.</w:t>
+      </w:r>
+      <w:r>
+        <w:rPr>
+          <w:sz w:val="24"/>
+          <w:szCs w:val="24"/>
+        </w:rPr>
+        <w:t xml:space="preserve"> En ella existen anexos con las leyes anteriormente habladas y la Licencia que se utilizara para el proyecto, con el fin de tener una seguridad física para ambas contrapartes.</w:t>
+      </w:r>
+    </w:p>
+    <w:p>
+      <w:pPr>
+        <w:rPr>
+          <w:b/>
+          <w:sz w:val="24"/>
+          <w:szCs w:val="24"/>
+        </w:rPr>
+      </w:pPr>
+      <w:r>
+        <w:rPr>
+          <w:b/>
+          <w:sz w:val="24"/>
+          <w:szCs w:val="24"/>
+        </w:rPr>
         <w:t>Anexo:</w:t>
       </w:r>
     </w:p>
@@ -933,7 +1272,27 @@
         <w:rPr>
           <w:i/>
         </w:rPr>
-        <w:t>ección de Datos de Carácter Personal.</w:t>
+        <w:t>ección de Datos de Carácter Personal</w:t>
+      </w:r>
+      <w:r>
+        <w:rPr>
+          <w:i/>
+        </w:rPr>
+        <w:t xml:space="preserve">, Ley </w:t>
+      </w:r>
+      <w:proofErr w:type="spellStart"/>
+      <w:r>
+        <w:rPr>
+          <w:i/>
+        </w:rPr>
+        <w:t>Nª</w:t>
+      </w:r>
+      <w:proofErr w:type="spellEnd"/>
+      <w:r>
+        <w:rPr>
+          <w:i/>
+        </w:rPr>
+        <w:t xml:space="preserve"> 17.628, Protección intelectual. </w:t>
       </w:r>
     </w:p>
     <w:tbl>
@@ -950,6 +1309,8 @@
           <w:tcPr>
             <w:tcW w:w="8494" w:type="dxa"/>
           </w:tcPr>
+          <w:bookmarkEnd w:id="1"/>
+          <w:bookmarkEnd w:id="2"/>
           <w:p>
             <w:pPr>
               <w:jc w:val="center"/>
@@ -985,10 +1346,23 @@
                   <v:path o:extrusionok="f" gradientshapeok="t" o:connecttype="rect"/>
                   <o:lock v:ext="edit" aspectratio="t"/>
                 </v:shapetype>
-                <v:shape id="_x0000_i1029" type="#_x0000_t75" style="width:76.5pt;height:49.5pt" o:ole="">
+                <v:shape id="_x0000_i1025" type="#_x0000_t75" style="width:76.5pt;height:49.5pt" o:ole="">
                   <v:imagedata r:id="rId5" o:title=""/>
                 </v:shape>
-                <o:OLEObject Type="Embed" ProgID="Package" ShapeID="_x0000_i1029" DrawAspect="Icon" ObjectID="_1617737996" r:id="rId6"/>
+                <o:OLEObject Type="Embed" ProgID="Package" ShapeID="_x0000_i1025" DrawAspect="Icon" ObjectID="_1617789331" r:id="rId6"/>
+              </w:object>
+            </w:r>
+            <w:r>
+              <w:rPr>
+                <w:b/>
+                <w:sz w:val="24"/>
+                <w:szCs w:val="24"/>
+              </w:rPr>
+              <w:object w:dxaOrig="1536" w:dyaOrig="993">
+                <v:shape id="_x0000_i1026" type="#_x0000_t75" style="width:76.5pt;height:49.5pt" o:ole="">
+                  <v:imagedata r:id="rId7" o:title=""/>
+                </v:shape>
+                <o:OLEObject Type="Embed" ProgID="Package" ShapeID="_x0000_i1026" DrawAspect="Icon" ObjectID="_1617789332" r:id="rId8"/>
               </w:object>
             </w:r>
           </w:p>
@@ -1005,7 +1379,20 @@
       </w:pPr>
     </w:p>
     <w:p>
-      <w:hyperlink r:id="rId7" w:history="1">
+      <w:pPr>
+        <w:rPr>
+          <w:rStyle w:val="Hipervnculo"/>
+        </w:rPr>
+      </w:pPr>
+      <w:r>
+        <w:rPr>
+          <w:rStyle w:val="Hipervnculo"/>
+        </w:rPr>
+        <w:br w:type="page"/>
+      </w:r>
+    </w:p>
+    <w:p>
+      <w:hyperlink r:id="rId9" w:history="1">
         <w:r>
           <w:rPr>
             <w:rStyle w:val="Hipervnculo"/>
@@ -1022,6 +1409,14 @@
           <w:szCs w:val="24"/>
         </w:rPr>
       </w:pPr>
+      <w:hyperlink r:id="rId10" w:history="1">
+        <w:r>
+          <w:rPr>
+            <w:rStyle w:val="Hipervnculo"/>
+          </w:rPr>
+          <w:t>https://www.oroyfinanzas.com/2015/08/que-es-licencia-software-mit-license-bitcoin/</w:t>
+        </w:r>
+      </w:hyperlink>
     </w:p>
     <w:p>
       <w:pPr>
@@ -1029,7 +1424,7 @@
           <w:rStyle w:val="Hipervnculo"/>
         </w:rPr>
       </w:pPr>
-      <w:hyperlink r:id="rId8" w:history="1">
+      <w:hyperlink r:id="rId11" w:history="1">
         <w:r>
           <w:rPr>
             <w:rStyle w:val="Hipervnculo"/>
@@ -1039,20 +1434,13 @@
       </w:hyperlink>
     </w:p>
     <w:p>
-      <w:pPr>
+      <w:r>
         <w:rPr>
           <w:rStyle w:val="Hipervnculo"/>
         </w:rPr>
-      </w:pPr>
-      <w:r>
-        <w:rPr>
-          <w:rStyle w:val="Hipervnculo"/>
-        </w:rPr>
         <w:t xml:space="preserve"> </w:t>
       </w:r>
-    </w:p>
-    <w:p>
-      <w:hyperlink r:id="rId9" w:history="1">
+      <w:hyperlink r:id="rId12" w:history="1">
         <w:r>
           <w:rPr>
             <w:rStyle w:val="Hipervnculo"/>
@@ -1062,7 +1450,7 @@
       </w:hyperlink>
     </w:p>
     <w:p>
-      <w:hyperlink r:id="rId10" w:history="1">
+      <w:hyperlink r:id="rId13" w:history="1">
         <w:r>
           <w:rPr>
             <w:rStyle w:val="Hipervnculo"/>
@@ -1072,7 +1460,7 @@
       </w:hyperlink>
     </w:p>
     <w:p>
-      <w:hyperlink r:id="rId11" w:history="1">
+      <w:hyperlink r:id="rId14" w:history="1">
         <w:r>
           <w:rPr>
             <w:rStyle w:val="Hipervnculo"/>
@@ -1082,7 +1470,7 @@
       </w:hyperlink>
     </w:p>
     <w:p>
-      <w:hyperlink r:id="rId12" w:history="1">
+      <w:hyperlink r:id="rId15" w:history="1">
         <w:r>
           <w:rPr>
             <w:rStyle w:val="Hipervnculo"/>
@@ -1092,7 +1480,7 @@
       </w:hyperlink>
     </w:p>
     <w:p>
-      <w:hyperlink r:id="rId13" w:history="1">
+      <w:hyperlink r:id="rId16" w:history="1">
         <w:r>
           <w:rPr>
             <w:rStyle w:val="Hipervnculo"/>
@@ -1123,6 +1511,92 @@
 <file path=word/numbering.xml><?xml version="1.0" encoding="utf-8"?>
 <w:numbering xmlns:wpc="http://schemas.microsoft.com/office/word/2010/wordprocessingCanvas" xmlns:cx="http://schemas.microsoft.com/office/drawing/2014/chartex" xmlns:cx1="http://schemas.microsoft.com/office/drawing/2015/9/8/chartex" xmlns:cx2="http://schemas.microsoft.com/office/drawing/2015/10/21/chartex" xmlns:cx3="http://schemas.microsoft.com/office/drawing/2016/5/9/chartex" xmlns:cx4="http://schemas.microsoft.com/office/drawing/2016/5/10/chartex" xmlns:cx5="http://schemas.microsoft.com/office/drawing/2016/5/11/chartex" xmlns:cx6="http://schemas.microsoft.com/office/drawing/2016/5/12/chartex" xmlns:cx7="http://schemas.microsoft.com/office/drawing/2016/5/13/chartex" xmlns:cx8="http://schemas.microsoft.com/office/drawing/2016/5/14/chartex" xmlns:mc="http://schemas.openxmlformats.org/markup-compatibility/2006" xmlns:aink="http://schemas.microsoft.com/office/drawing/2016/ink" xmlns:am3d="http://schemas.microsoft.com/office/drawing/2017/model3d" xmlns:o="urn:schemas-microsoft-com:office:office" xmlns:r="http://schemas.openxmlformats.org/officeDocument/2006/relationships" xmlns:m="http://schemas.openxmlformats.org/officeDocument/2006/math" xmlns:v="urn:schemas-microsoft-com:vml" xmlns:wp14="http://schemas.microsoft.com/office/word/2010/wordprocessingDrawing" xmlns:wp="http://schemas.openxmlformats.org/drawingml/2006/wordprocessingDrawing" xmlns:w10="urn:schemas-microsoft-com:office:word" xmlns:w="http://schemas.openxmlformats.org/wordprocessingml/2006/main" xmlns:w14="http://schemas.microsoft.com/office/word/2010/wordml" xmlns:w15="http://schemas.microsoft.com/office/word/2012/wordml" xmlns:w16cid="http://schemas.microsoft.com/office/word/2016/wordml/cid" xmlns:w16se="http://schemas.microsoft.com/office/word/2015/wordml/symex" xmlns:wpg="http://schemas.microsoft.com/office/word/2010/wordprocessingGroup" xmlns:wpi="http://schemas.microsoft.com/office/word/2010/wordprocessingInk" xmlns:wne="http://schemas.microsoft.com/office/word/2006/wordml" xmlns:wps="http://schemas.microsoft.com/office/word/2010/wordprocessingShape" mc:Ignorable="w14 w15 w16se w16cid wp14">
   <w:abstractNum w:abstractNumId="0" w15:restartNumberingAfterBreak="0">
+    <w:nsid w:val="23442119"/>
+    <w:multiLevelType w:val="hybridMultilevel"/>
+    <w:tmpl w:val="D96CACEA"/>
+    <w:lvl w:ilvl="0" w:tplc="0C0A000F">
+      <w:start w:val="1"/>
+      <w:numFmt w:val="decimal"/>
+      <w:lvlText w:val="%1."/>
+      <w:lvlJc w:val="left"/>
+      <w:pPr>
+        <w:ind w:left="720" w:hanging="360"/>
+      </w:pPr>
+    </w:lvl>
+    <w:lvl w:ilvl="1" w:tplc="0C0A0019" w:tentative="1">
+      <w:start w:val="1"/>
+      <w:numFmt w:val="lowerLetter"/>
+      <w:lvlText w:val="%2."/>
+      <w:lvlJc w:val="left"/>
+      <w:pPr>
+        <w:ind w:left="1440" w:hanging="360"/>
+      </w:pPr>
+    </w:lvl>
+    <w:lvl w:ilvl="2" w:tplc="0C0A001B" w:tentative="1">
+      <w:start w:val="1"/>
+      <w:numFmt w:val="lowerRoman"/>
+      <w:lvlText w:val="%3."/>
+      <w:lvlJc w:val="right"/>
+      <w:pPr>
+        <w:ind w:left="2160" w:hanging="180"/>
+      </w:pPr>
+    </w:lvl>
+    <w:lvl w:ilvl="3" w:tplc="0C0A000F" w:tentative="1">
+      <w:start w:val="1"/>
+      <w:numFmt w:val="decimal"/>
+      <w:lvlText w:val="%4."/>
+      <w:lvlJc w:val="left"/>
+      <w:pPr>
+        <w:ind w:left="2880" w:hanging="360"/>
+      </w:pPr>
+    </w:lvl>
+    <w:lvl w:ilvl="4" w:tplc="0C0A0019" w:tentative="1">
+      <w:start w:val="1"/>
+      <w:numFmt w:val="lowerLetter"/>
+      <w:lvlText w:val="%5."/>
+      <w:lvlJc w:val="left"/>
+      <w:pPr>
+        <w:ind w:left="3600" w:hanging="360"/>
+      </w:pPr>
+    </w:lvl>
+    <w:lvl w:ilvl="5" w:tplc="0C0A001B" w:tentative="1">
+      <w:start w:val="1"/>
+      <w:numFmt w:val="lowerRoman"/>
+      <w:lvlText w:val="%6."/>
+      <w:lvlJc w:val="right"/>
+      <w:pPr>
+        <w:ind w:left="4320" w:hanging="180"/>
+      </w:pPr>
+    </w:lvl>
+    <w:lvl w:ilvl="6" w:tplc="0C0A000F" w:tentative="1">
+      <w:start w:val="1"/>
+      <w:numFmt w:val="decimal"/>
+      <w:lvlText w:val="%7."/>
+      <w:lvlJc w:val="left"/>
+      <w:pPr>
+        <w:ind w:left="5040" w:hanging="360"/>
+      </w:pPr>
+    </w:lvl>
+    <w:lvl w:ilvl="7" w:tplc="0C0A0019" w:tentative="1">
+      <w:start w:val="1"/>
+      <w:numFmt w:val="lowerLetter"/>
+      <w:lvlText w:val="%8."/>
+      <w:lvlJc w:val="left"/>
+      <w:pPr>
+        <w:ind w:left="5760" w:hanging="360"/>
+      </w:pPr>
+    </w:lvl>
+    <w:lvl w:ilvl="8" w:tplc="0C0A001B" w:tentative="1">
+      <w:start w:val="1"/>
+      <w:numFmt w:val="lowerRoman"/>
+      <w:lvlText w:val="%9."/>
+      <w:lvlJc w:val="right"/>
+      <w:pPr>
+        <w:ind w:left="6480" w:hanging="180"/>
+      </w:pPr>
+    </w:lvl>
+  </w:abstractNum>
+  <w:abstractNum w:abstractNumId="1" w15:restartNumberingAfterBreak="0">
     <w:nsid w:val="4DEB0550"/>
     <w:multiLevelType w:val="hybridMultilevel"/>
     <w:tmpl w:val="829C2004"/>
@@ -1211,7 +1685,7 @@
       </w:pPr>
     </w:lvl>
   </w:abstractNum>
-  <w:abstractNum w:abstractNumId="1" w15:restartNumberingAfterBreak="0">
+  <w:abstractNum w:abstractNumId="2" w15:restartNumberingAfterBreak="0">
     <w:nsid w:val="791A1FE2"/>
     <w:multiLevelType w:val="hybridMultilevel"/>
     <w:tmpl w:val="B694F4C6"/>
@@ -1300,7 +1774,7 @@
       </w:pPr>
     </w:lvl>
   </w:abstractNum>
-  <w:abstractNum w:abstractNumId="2" w15:restartNumberingAfterBreak="0">
+  <w:abstractNum w:abstractNumId="3" w15:restartNumberingAfterBreak="0">
     <w:nsid w:val="7DBE2796"/>
     <w:multiLevelType w:val="hybridMultilevel"/>
     <w:tmpl w:val="D96CACEA"/>
@@ -1387,13 +1861,16 @@
     </w:lvl>
   </w:abstractNum>
   <w:num w:numId="1">
+    <w:abstractNumId w:val="2"/>
+  </w:num>
+  <w:num w:numId="2">
     <w:abstractNumId w:val="1"/>
   </w:num>
-  <w:num w:numId="2">
+  <w:num w:numId="3">
+    <w:abstractNumId w:val="3"/>
+  </w:num>
+  <w:num w:numId="4">
     <w:abstractNumId w:val="0"/>
-  </w:num>
-  <w:num w:numId="3">
-    <w:abstractNumId w:val="2"/>
   </w:num>
 </w:numbering>
 </file>

</xml_diff>